<commit_message>
added metting summary 3
</commit_message>
<xml_diff>
--- a/Docs/Meetings Summary/סיכום מפגש 3 - נאור וסער.docx
+++ b/Docs/Meetings Summary/סיכום מפגש 3 - נאור וסער.docx
@@ -49,7 +49,6 @@
         </w:numPr>
         <w:bidi/>
         <w:rPr>
-          <w:rtl/>
           <w:lang w:val="en-US"/>
         </w:rPr>
       </w:pPr>
@@ -77,6 +76,31 @@
         </w:rPr>
         <w:t xml:space="preserve"> הנ״ל?</w:t>
       </w:r>
+    </w:p>
+    <w:p>
+      <w:pPr>
+        <w:bidi/>
+        <w:rPr>
+          <w:lang w:val="en-US"/>
+        </w:rPr>
+      </w:pPr>
+    </w:p>
+    <w:p>
+      <w:pPr>
+        <w:bidi/>
+        <w:rPr>
+          <w:lang w:val="en-US"/>
+        </w:rPr>
+      </w:pPr>
+    </w:p>
+    <w:p>
+      <w:pPr>
+        <w:bidi/>
+        <w:rPr>
+          <w:rtl/>
+          <w:lang w:val="en-US"/>
+        </w:rPr>
+      </w:pPr>
     </w:p>
     <w:p>
       <w:pPr>
@@ -164,11 +188,390 @@
       <w:pPr>
         <w:bidi/>
         <w:rPr>
-          <w:rFonts w:hint="cs"/>
-          <w:rtl/>
-          <w:lang w:val="en-US"/>
-        </w:rPr>
-      </w:pPr>
+          <w:rtl/>
+          <w:lang w:val="en-US"/>
+        </w:rPr>
+      </w:pPr>
+    </w:p>
+    <w:p>
+      <w:pPr>
+        <w:pStyle w:val="ListParagraph"/>
+        <w:numPr>
+          <w:ilvl w:val="0"/>
+          <w:numId w:val="3"/>
+        </w:numPr>
+        <w:bidi/>
+        <w:rPr>
+          <w:rtl/>
+          <w:lang w:val="en-US"/>
+        </w:rPr>
+      </w:pPr>
+      <w:r>
+        <w:rPr>
+          <w:rFonts w:hint="cs"/>
+          <w:rtl/>
+          <w:lang w:val="en-US"/>
+        </w:rPr>
+        <w:t>לרשום את הפרטים של הבחור ממרוקו שכתב את הפרויקט.</w:t>
+      </w:r>
+    </w:p>
+    <w:p>
+      <w:pPr>
+        <w:bidi/>
+        <w:rPr>
+          <w:rtl/>
+          <w:lang w:val="en-US"/>
+        </w:rPr>
+      </w:pPr>
+    </w:p>
+    <w:p>
+      <w:pPr>
+        <w:pStyle w:val="ListParagraph"/>
+        <w:numPr>
+          <w:ilvl w:val="0"/>
+          <w:numId w:val="3"/>
+        </w:numPr>
+        <w:bidi/>
+        <w:rPr>
+          <w:rtl/>
+          <w:lang w:val="en-US"/>
+        </w:rPr>
+      </w:pPr>
+      <w:r>
+        <w:rPr>
+          <w:rFonts w:hint="cs"/>
+          <w:rtl/>
+          <w:lang w:val="en-US"/>
+        </w:rPr>
+        <w:t>להוסיף קישור ל</w:t>
+      </w:r>
+      <w:proofErr w:type="spellStart"/>
+      <w:r>
+        <w:rPr>
+          <w:lang w:val="en-US"/>
+        </w:rPr>
+        <w:t>github</w:t>
+      </w:r>
+      <w:proofErr w:type="spellEnd"/>
+      <w:r>
+        <w:rPr>
+          <w:lang w:val="en-US"/>
+        </w:rPr>
+        <w:t xml:space="preserve"> </w:t>
+      </w:r>
+      <w:r>
+        <w:rPr>
+          <w:rFonts w:hint="cs"/>
+          <w:rtl/>
+          <w:lang w:val="en-US"/>
+        </w:rPr>
+        <w:t xml:space="preserve"> </w:t>
+      </w:r>
+      <w:r>
+        <w:rPr>
+          <w:rFonts w:hint="cs"/>
+          <w:rtl/>
+          <w:lang w:val="en-US"/>
+        </w:rPr>
+        <w:t>מהדרייב</w:t>
+      </w:r>
+    </w:p>
+    <w:p>
+      <w:pPr>
+        <w:bidi/>
+        <w:rPr>
+          <w:rtl/>
+          <w:lang w:val="en-US"/>
+        </w:rPr>
+      </w:pPr>
+    </w:p>
+    <w:p>
+      <w:pPr>
+        <w:pStyle w:val="ListParagraph"/>
+        <w:numPr>
+          <w:ilvl w:val="0"/>
+          <w:numId w:val="3"/>
+        </w:numPr>
+        <w:bidi/>
+        <w:rPr>
+          <w:rtl/>
+          <w:lang w:val="en-US"/>
+        </w:rPr>
+      </w:pPr>
+      <w:r>
+        <w:rPr>
+          <w:rFonts w:hint="cs"/>
+          <w:rtl/>
+          <w:lang w:val="en-US"/>
+        </w:rPr>
+        <w:t xml:space="preserve">להפוך את הרקע הלבן למפה </w:t>
+      </w:r>
+      <w:proofErr w:type="spellStart"/>
+      <w:r>
+        <w:rPr>
+          <w:rFonts w:hint="cs"/>
+          <w:rtl/>
+          <w:lang w:val="en-US"/>
+        </w:rPr>
+        <w:t>אמ</w:t>
+      </w:r>
+      <w:r>
+        <w:rPr>
+          <w:rFonts w:hint="cs"/>
+          <w:rtl/>
+          <w:lang w:val="en-US"/>
+        </w:rPr>
+        <w:t>י</w:t>
+      </w:r>
+      <w:r>
+        <w:rPr>
+          <w:rFonts w:hint="cs"/>
+          <w:rtl/>
+          <w:lang w:val="en-US"/>
+        </w:rPr>
+        <w:t>תית</w:t>
+      </w:r>
+      <w:proofErr w:type="spellEnd"/>
+      <w:r>
+        <w:rPr>
+          <w:rFonts w:hint="cs"/>
+          <w:rtl/>
+          <w:lang w:val="en-US"/>
+        </w:rPr>
+        <w:t xml:space="preserve"> </w:t>
+      </w:r>
+      <w:r>
+        <w:rPr>
+          <w:rFonts w:hint="cs"/>
+          <w:rtl/>
+          <w:lang w:val="en-US"/>
+        </w:rPr>
+        <w:t>איפשהו בישראל</w:t>
+      </w:r>
+    </w:p>
+    <w:p>
+      <w:pPr>
+        <w:bidi/>
+        <w:rPr>
+          <w:rtl/>
+          <w:lang w:val="en-US"/>
+        </w:rPr>
+      </w:pPr>
+    </w:p>
+    <w:p>
+      <w:pPr>
+        <w:pStyle w:val="ListParagraph"/>
+        <w:numPr>
+          <w:ilvl w:val="0"/>
+          <w:numId w:val="3"/>
+        </w:numPr>
+        <w:bidi/>
+        <w:rPr>
+          <w:rtl/>
+          <w:lang w:val="en-US"/>
+        </w:rPr>
+      </w:pPr>
+      <w:r>
+        <w:rPr>
+          <w:rFonts w:hint="cs"/>
+          <w:rtl/>
+          <w:lang w:val="en-US"/>
+        </w:rPr>
+        <w:t xml:space="preserve">להוסיף למודל הבדל בין הרכבים </w:t>
+      </w:r>
+      <w:r>
+        <w:rPr>
+          <w:rtl/>
+          <w:lang w:val="en-US"/>
+        </w:rPr>
+        <w:t>–</w:t>
+      </w:r>
+      <w:r>
+        <w:rPr>
+          <w:rFonts w:hint="cs"/>
+          <w:rtl/>
+          <w:lang w:val="en-US"/>
+        </w:rPr>
+        <w:t xml:space="preserve"> שיראו ויזואלית רכב </w:t>
+      </w:r>
+      <w:proofErr w:type="spellStart"/>
+      <w:r>
+        <w:rPr>
+          <w:rFonts w:hint="cs"/>
+          <w:rtl/>
+          <w:lang w:val="en-US"/>
+        </w:rPr>
+        <w:t>פרטי,משאית,אופנוע</w:t>
+      </w:r>
+      <w:proofErr w:type="spellEnd"/>
+      <w:r>
+        <w:rPr>
+          <w:rFonts w:hint="cs"/>
+          <w:rtl/>
+          <w:lang w:val="en-US"/>
+        </w:rPr>
+        <w:t xml:space="preserve"> וכדומה.</w:t>
+      </w:r>
+    </w:p>
+    <w:p>
+      <w:pPr>
+        <w:bidi/>
+        <w:rPr>
+          <w:rtl/>
+          <w:lang w:val="en-US"/>
+        </w:rPr>
+      </w:pPr>
+    </w:p>
+    <w:p>
+      <w:pPr>
+        <w:pStyle w:val="ListParagraph"/>
+        <w:numPr>
+          <w:ilvl w:val="0"/>
+          <w:numId w:val="3"/>
+        </w:numPr>
+        <w:bidi/>
+        <w:rPr>
+          <w:rtl/>
+          <w:lang w:val="en-US"/>
+        </w:rPr>
+      </w:pPr>
+      <w:r>
+        <w:rPr>
+          <w:rFonts w:hint="cs"/>
+          <w:rtl/>
+          <w:lang w:val="en-US"/>
+        </w:rPr>
+        <w:t xml:space="preserve">להוסיף רשימה של חוקי תנועה שבהם אנו רוצים לטפל(שיהיה דינאמי שיהיה ניתן להוסיף והוריד בעתיד) </w:t>
+      </w:r>
+      <w:r>
+        <w:rPr>
+          <w:rtl/>
+          <w:lang w:val="en-US"/>
+        </w:rPr>
+        <w:t>–</w:t>
+      </w:r>
+      <w:r>
+        <w:rPr>
+          <w:rFonts w:hint="cs"/>
+          <w:rtl/>
+          <w:lang w:val="en-US"/>
+        </w:rPr>
+        <w:t xml:space="preserve"> מהירות מותרת מקסימלית בכביש, שלט עצור, אין כניסה, שלט האט, דרך חד </w:t>
+      </w:r>
+      <w:proofErr w:type="spellStart"/>
+      <w:r>
+        <w:rPr>
+          <w:rFonts w:hint="cs"/>
+          <w:rtl/>
+          <w:lang w:val="en-US"/>
+        </w:rPr>
+        <w:t>סיטרית</w:t>
+      </w:r>
+      <w:proofErr w:type="spellEnd"/>
+      <w:r>
+        <w:rPr>
+          <w:rFonts w:hint="cs"/>
+          <w:rtl/>
+          <w:lang w:val="en-US"/>
+        </w:rPr>
+        <w:t xml:space="preserve">, דרך דו </w:t>
+      </w:r>
+      <w:proofErr w:type="spellStart"/>
+      <w:r>
+        <w:rPr>
+          <w:rFonts w:hint="cs"/>
+          <w:rtl/>
+          <w:lang w:val="en-US"/>
+        </w:rPr>
+        <w:t>סיטרית</w:t>
+      </w:r>
+      <w:proofErr w:type="spellEnd"/>
+      <w:r>
+        <w:rPr>
+          <w:rFonts w:hint="cs"/>
+          <w:rtl/>
+          <w:lang w:val="en-US"/>
+        </w:rPr>
+        <w:t>.</w:t>
+      </w:r>
+    </w:p>
+    <w:p>
+      <w:pPr>
+        <w:bidi/>
+        <w:rPr>
+          <w:rtl/>
+          <w:lang w:val="en-US"/>
+        </w:rPr>
+      </w:pPr>
+    </w:p>
+    <w:p>
+      <w:pPr>
+        <w:pStyle w:val="ListParagraph"/>
+        <w:numPr>
+          <w:ilvl w:val="0"/>
+          <w:numId w:val="3"/>
+        </w:numPr>
+        <w:bidi/>
+        <w:rPr>
+          <w:lang w:val="en-US"/>
+        </w:rPr>
+      </w:pPr>
+      <w:r>
+        <w:rPr>
+          <w:rFonts w:hint="cs"/>
+          <w:rtl/>
+          <w:lang w:val="en-US"/>
+        </w:rPr>
+        <w:t xml:space="preserve">להגדיר מקרים ותגובות </w:t>
+      </w:r>
+      <w:r>
+        <w:rPr>
+          <w:rtl/>
+          <w:lang w:val="en-US"/>
+        </w:rPr>
+        <w:t>–</w:t>
+      </w:r>
+      <w:r>
+        <w:rPr>
+          <w:rFonts w:hint="cs"/>
+          <w:rtl/>
+          <w:lang w:val="en-US"/>
+        </w:rPr>
+        <w:t xml:space="preserve"> רכב מתקלקל, רכב חונה בצד, תאונה.</w:t>
+      </w:r>
+    </w:p>
+    <w:p>
+      <w:pPr>
+        <w:pStyle w:val="ListParagraph"/>
+        <w:rPr>
+          <w:rFonts w:hint="cs"/>
+          <w:rtl/>
+          <w:lang w:val="en-US"/>
+        </w:rPr>
+      </w:pPr>
+    </w:p>
+    <w:p>
+      <w:pPr>
+        <w:pStyle w:val="ListParagraph"/>
+        <w:numPr>
+          <w:ilvl w:val="0"/>
+          <w:numId w:val="3"/>
+        </w:numPr>
+        <w:bidi/>
+        <w:rPr>
+          <w:rFonts w:hint="cs"/>
+          <w:rtl/>
+          <w:lang w:val="en-US"/>
+        </w:rPr>
+      </w:pPr>
+      <w:r>
+        <w:rPr>
+          <w:rFonts w:hint="cs"/>
+          <w:rtl/>
+          <w:lang w:val="en-US"/>
+        </w:rPr>
+        <w:t>להתחיל להציג את הממדים של התפוקה.</w:t>
+      </w:r>
     </w:p>
     <w:sectPr>
       <w:pgSz w:w="12240" w:h="15840"/>
@@ -272,6 +675,95 @@
     </w:lvl>
   </w:abstractNum>
   <w:abstractNum w:abstractNumId="1" w15:restartNumberingAfterBreak="0">
+    <w:nsid w:val="59D33E59"/>
+    <w:multiLevelType w:val="hybridMultilevel"/>
+    <w:tmpl w:val="56D8F8D4"/>
+    <w:lvl w:ilvl="0" w:tplc="0409000F">
+      <w:start w:val="1"/>
+      <w:numFmt w:val="decimal"/>
+      <w:lvlText w:val="%1."/>
+      <w:lvlJc w:val="left"/>
+      <w:pPr>
+        <w:ind w:left="720" w:hanging="360"/>
+      </w:pPr>
+      <w:rPr>
+        <w:rFonts w:hint="default"/>
+      </w:rPr>
+    </w:lvl>
+    <w:lvl w:ilvl="1" w:tplc="04090019" w:tentative="1">
+      <w:start w:val="1"/>
+      <w:numFmt w:val="lowerLetter"/>
+      <w:lvlText w:val="%2."/>
+      <w:lvlJc w:val="left"/>
+      <w:pPr>
+        <w:ind w:left="1440" w:hanging="360"/>
+      </w:pPr>
+    </w:lvl>
+    <w:lvl w:ilvl="2" w:tplc="0409001B" w:tentative="1">
+      <w:start w:val="1"/>
+      <w:numFmt w:val="lowerRoman"/>
+      <w:lvlText w:val="%3."/>
+      <w:lvlJc w:val="right"/>
+      <w:pPr>
+        <w:ind w:left="2160" w:hanging="180"/>
+      </w:pPr>
+    </w:lvl>
+    <w:lvl w:ilvl="3" w:tplc="0409000F" w:tentative="1">
+      <w:start w:val="1"/>
+      <w:numFmt w:val="decimal"/>
+      <w:lvlText w:val="%4."/>
+      <w:lvlJc w:val="left"/>
+      <w:pPr>
+        <w:ind w:left="2880" w:hanging="360"/>
+      </w:pPr>
+    </w:lvl>
+    <w:lvl w:ilvl="4" w:tplc="04090019" w:tentative="1">
+      <w:start w:val="1"/>
+      <w:numFmt w:val="lowerLetter"/>
+      <w:lvlText w:val="%5."/>
+      <w:lvlJc w:val="left"/>
+      <w:pPr>
+        <w:ind w:left="3600" w:hanging="360"/>
+      </w:pPr>
+    </w:lvl>
+    <w:lvl w:ilvl="5" w:tplc="0409001B" w:tentative="1">
+      <w:start w:val="1"/>
+      <w:numFmt w:val="lowerRoman"/>
+      <w:lvlText w:val="%6."/>
+      <w:lvlJc w:val="right"/>
+      <w:pPr>
+        <w:ind w:left="4320" w:hanging="180"/>
+      </w:pPr>
+    </w:lvl>
+    <w:lvl w:ilvl="6" w:tplc="0409000F" w:tentative="1">
+      <w:start w:val="1"/>
+      <w:numFmt w:val="decimal"/>
+      <w:lvlText w:val="%7."/>
+      <w:lvlJc w:val="left"/>
+      <w:pPr>
+        <w:ind w:left="5040" w:hanging="360"/>
+      </w:pPr>
+    </w:lvl>
+    <w:lvl w:ilvl="7" w:tplc="04090019" w:tentative="1">
+      <w:start w:val="1"/>
+      <w:numFmt w:val="lowerLetter"/>
+      <w:lvlText w:val="%8."/>
+      <w:lvlJc w:val="left"/>
+      <w:pPr>
+        <w:ind w:left="5760" w:hanging="360"/>
+      </w:pPr>
+    </w:lvl>
+    <w:lvl w:ilvl="8" w:tplc="0409001B" w:tentative="1">
+      <w:start w:val="1"/>
+      <w:numFmt w:val="lowerRoman"/>
+      <w:lvlText w:val="%9."/>
+      <w:lvlJc w:val="right"/>
+      <w:pPr>
+        <w:ind w:left="6480" w:hanging="180"/>
+      </w:pPr>
+    </w:lvl>
+  </w:abstractNum>
+  <w:abstractNum w:abstractNumId="2" w15:restartNumberingAfterBreak="0">
     <w:nsid w:val="77F723CF"/>
     <w:multiLevelType w:val="hybridMultilevel"/>
     <w:tmpl w:val="B72A5992"/>
@@ -361,10 +853,13 @@
     </w:lvl>
   </w:abstractNum>
   <w:num w:numId="1">
-    <w:abstractNumId w:val="1"/>
+    <w:abstractNumId w:val="2"/>
   </w:num>
   <w:num w:numId="2">
     <w:abstractNumId w:val="0"/>
+  </w:num>
+  <w:num w:numId="3">
+    <w:abstractNumId w:val="1"/>
   </w:num>
 </w:numbering>
 </file>

</xml_diff>